<commit_message>
v02 in footer + TOC re-created (fix after new version of LibreOffice)
</commit_message>
<xml_diff>
--- a/report/misc/style_SAP_en.docx
+++ b/report/misc/style_SAP_en.docx
@@ -69,22 +69,31 @@
       <w:sdtContent>
         <w:p>
           <w:pPr>
-            <w:pStyle w:val="TOAHeading"/>
-            <w:suppressLineNumbers/>
+            <w:pStyle w:val="ContentsHeading"/>
+            <w:numPr>
+              <w:ilvl w:val="0"/>
+              <w:numId w:val="0"/>
+            </w:numPr>
+            <w:spacing w:lineRule="auto" w:line="259" w:before="240" w:after="0"/>
             <w:ind w:left="0" w:hanging="0"/>
+            <w:jc w:val="center"/>
             <w:rPr>
-              <w:lang w:val="en-US" w:eastAsia="en-US" w:bidi="ar-SA"/>
+              <w:rFonts w:ascii="Ubuntu" w:hAnsi="Ubuntu" w:eastAsia="" w:cs="" w:cstheme="majorBidi" w:eastAsiaTheme="majorEastAsia"/>
+              <w:b/>
+              <w:bCs w:val="false"/>
+              <w:color w:val="000000" w:themeShade="bf"/>
+              <w:sz w:val="32"/>
             </w:rPr>
           </w:pPr>
           <w:r>
             <w:rPr>
+              <w:rFonts w:eastAsia="" w:cs="" w:cstheme="majorBidi" w:eastAsiaTheme="majorEastAsia"/>
               <w:b/>
-              <w:bCs/>
+              <w:bCs w:val="false"/>
+              <w:color w:val="000000" w:themeShade="bf"/>
               <w:sz w:val="32"/>
-              <w:szCs w:val="32"/>
-              <w:lang w:val="en-US" w:eastAsia="en-US" w:bidi="ar-SA"/>
             </w:rPr>
-            <w:t>Sumário</w:t>
+            <w:t>Table of Contents</w:t>
           </w:r>
         </w:p>
         <w:p>
@@ -102,14 +111,12 @@
           <w:r>
             <w:rPr>
               <w:rStyle w:val="IndexLink"/>
-              <w:lang w:val="en-US" w:eastAsia="en-US" w:bidi="ar-SA"/>
             </w:rPr>
             <w:instrText xml:space="preserve"> TOC \f \o "1-9" \h</w:instrText>
           </w:r>
           <w:r>
             <w:rPr>
               <w:rStyle w:val="IndexLink"/>
-              <w:lang w:val="en-US" w:eastAsia="en-US" w:bidi="ar-SA"/>
             </w:rPr>
             <w:fldChar w:fldCharType="separate"/>
           </w:r>
@@ -117,16 +124,14 @@
             <w:r>
               <w:rPr>
                 <w:rStyle w:val="IndexLink"/>
-                <w:lang w:val="en-US" w:eastAsia="en-US" w:bidi="ar-SA"/>
               </w:rPr>
               <w:t xml:space="preserve"> </w:t>
             </w:r>
             <w:r>
               <w:rPr>
                 <w:rStyle w:val="IndexLink"/>
-                <w:lang w:val="en-US" w:eastAsia="en-US" w:bidi="ar-SA"/>
-              </w:rPr>
-              <w:t>1  h1 header</w:t>
+              </w:rPr>
+              <w:t>1 h1 header</w:t>
               <w:tab/>
               <w:t>1</w:t>
             </w:r>
@@ -145,16 +150,14 @@
             <w:r>
               <w:rPr>
                 <w:rStyle w:val="IndexLink"/>
-                <w:lang w:val="en-US" w:eastAsia="en-US" w:bidi="ar-SA"/>
               </w:rPr>
               <w:t xml:space="preserve"> </w:t>
             </w:r>
             <w:r>
               <w:rPr>
                 <w:rStyle w:val="IndexLink"/>
-                <w:lang w:val="en-US" w:eastAsia="en-US" w:bidi="ar-SA"/>
-              </w:rPr>
-              <w:t>1.1  H2 header</w:t>
+              </w:rPr>
+              <w:t>1.1 H2 header</w:t>
               <w:tab/>
               <w:t>1</w:t>
             </w:r>
@@ -173,16 +176,14 @@
             <w:r>
               <w:rPr>
                 <w:rStyle w:val="IndexLink"/>
-                <w:lang w:val="en-US" w:eastAsia="en-US" w:bidi="ar-SA"/>
               </w:rPr>
               <w:t xml:space="preserve"> </w:t>
             </w:r>
             <w:r>
               <w:rPr>
                 <w:rStyle w:val="IndexLink"/>
-                <w:lang w:val="en-US" w:eastAsia="en-US" w:bidi="ar-SA"/>
-              </w:rPr>
-              <w:t>1.1.1  H3 header</w:t>
+              </w:rPr>
+              <w:t>1.1.1 H3 header</w:t>
               <w:tab/>
               <w:t>1</w:t>
             </w:r>
@@ -201,16 +202,14 @@
             <w:r>
               <w:rPr>
                 <w:rStyle w:val="IndexLink"/>
-                <w:lang w:val="en-US" w:eastAsia="en-US" w:bidi="ar-SA"/>
               </w:rPr>
               <w:t xml:space="preserve"> </w:t>
             </w:r>
             <w:r>
               <w:rPr>
                 <w:rStyle w:val="IndexLink"/>
-                <w:lang w:val="en-US" w:eastAsia="en-US" w:bidi="ar-SA"/>
-              </w:rPr>
-              <w:t>2  H1 header</w:t>
+              </w:rPr>
+              <w:t>2 H1 header</w:t>
               <w:tab/>
               <w:t>10</w:t>
             </w:r>
@@ -218,7 +217,6 @@
           <w:r>
             <w:rPr>
               <w:rStyle w:val="IndexLink"/>
-              <w:lang w:val="en-US" w:eastAsia="en-US" w:bidi="ar-SA"/>
             </w:rPr>
             <w:fldChar w:fldCharType="end"/>
           </w:r>
@@ -664,7 +662,6 @@
               <w:rPr>
                 <w:rFonts w:ascii="Ubuntu" w:hAnsi="Ubuntu"/>
                 <w:b/>
-                <w:b/>
                 <w:bCs/>
                 <w:i w:val="false"/>
                 <w:i w:val="false"/>
@@ -718,7 +715,6 @@
               <w:rPr>
                 <w:rFonts w:ascii="Ubuntu" w:hAnsi="Ubuntu"/>
                 <w:b/>
-                <w:b/>
                 <w:bCs/>
                 <w:i w:val="false"/>
                 <w:i w:val="false"/>
@@ -772,7 +768,6 @@
               <w:rPr>
                 <w:rFonts w:ascii="Ubuntu" w:hAnsi="Ubuntu"/>
                 <w:b/>
-                <w:b/>
                 <w:bCs/>
                 <w:i w:val="false"/>
                 <w:i w:val="false"/>
@@ -826,7 +821,6 @@
               <w:rPr>
                 <w:rFonts w:ascii="Ubuntu" w:hAnsi="Ubuntu"/>
                 <w:b/>
-                <w:b/>
                 <w:bCs/>
                 <w:i w:val="false"/>
                 <w:i w:val="false"/>
@@ -880,7 +874,6 @@
               <w:rPr>
                 <w:rFonts w:ascii="Ubuntu" w:hAnsi="Ubuntu"/>
                 <w:b/>
-                <w:b/>
                 <w:bCs/>
                 <w:i w:val="false"/>
                 <w:i w:val="false"/>
@@ -934,7 +927,6 @@
               <w:rPr>
                 <w:rFonts w:ascii="Ubuntu" w:hAnsi="Ubuntu"/>
                 <w:b/>
-                <w:b/>
                 <w:bCs/>
                 <w:i w:val="false"/>
                 <w:i w:val="false"/>
@@ -988,7 +980,6 @@
               <w:rPr>
                 <w:rFonts w:ascii="Ubuntu" w:hAnsi="Ubuntu"/>
                 <w:b/>
-                <w:b/>
                 <w:bCs/>
                 <w:i w:val="false"/>
                 <w:i w:val="false"/>
@@ -1042,7 +1033,6 @@
               <w:rPr>
                 <w:rFonts w:ascii="Ubuntu" w:hAnsi="Ubuntu"/>
                 <w:b/>
-                <w:b/>
                 <w:bCs/>
                 <w:i w:val="false"/>
                 <w:i w:val="false"/>
@@ -1095,7 +1085,6 @@
               <w:jc w:val="center"/>
               <w:rPr>
                 <w:rFonts w:ascii="Ubuntu" w:hAnsi="Ubuntu"/>
-                <w:b/>
                 <w:b/>
                 <w:bCs/>
                 <w:i w:val="false"/>
@@ -1151,7 +1140,6 @@
               <w:rPr>
                 <w:rFonts w:ascii="Ubuntu" w:hAnsi="Ubuntu"/>
                 <w:b/>
-                <w:b/>
                 <w:bCs/>
                 <w:i w:val="false"/>
                 <w:i w:val="false"/>
@@ -1206,7 +1194,6 @@
               <w:rPr>
                 <w:rFonts w:ascii="Ubuntu" w:hAnsi="Ubuntu"/>
                 <w:b w:val="false"/>
-                <w:b w:val="false"/>
                 <w:bCs w:val="false"/>
                 <w:i w:val="false"/>
                 <w:i w:val="false"/>
@@ -1258,7 +1245,6 @@
               <w:rPr>
                 <w:rFonts w:ascii="Ubuntu" w:hAnsi="Ubuntu"/>
                 <w:b w:val="false"/>
-                <w:b w:val="false"/>
                 <w:bCs w:val="false"/>
                 <w:i w:val="false"/>
                 <w:i w:val="false"/>
@@ -1310,7 +1296,6 @@
               <w:rPr>
                 <w:rFonts w:ascii="Ubuntu" w:hAnsi="Ubuntu"/>
                 <w:b w:val="false"/>
-                <w:b w:val="false"/>
                 <w:bCs w:val="false"/>
                 <w:i w:val="false"/>
                 <w:i w:val="false"/>
@@ -1362,7 +1347,6 @@
               <w:rPr>
                 <w:rFonts w:ascii="Ubuntu" w:hAnsi="Ubuntu"/>
                 <w:b w:val="false"/>
-                <w:b w:val="false"/>
                 <w:bCs w:val="false"/>
                 <w:i w:val="false"/>
                 <w:i w:val="false"/>
@@ -1414,7 +1398,6 @@
               <w:rPr>
                 <w:rFonts w:ascii="Ubuntu" w:hAnsi="Ubuntu"/>
                 <w:b w:val="false"/>
-                <w:b w:val="false"/>
                 <w:bCs w:val="false"/>
                 <w:i w:val="false"/>
                 <w:i w:val="false"/>
@@ -1466,7 +1449,6 @@
               <w:rPr>
                 <w:rFonts w:ascii="Ubuntu" w:hAnsi="Ubuntu"/>
                 <w:b w:val="false"/>
-                <w:b w:val="false"/>
                 <w:bCs w:val="false"/>
                 <w:i w:val="false"/>
                 <w:i w:val="false"/>
@@ -1518,7 +1500,6 @@
               <w:rPr>
                 <w:rFonts w:ascii="Ubuntu" w:hAnsi="Ubuntu"/>
                 <w:b w:val="false"/>
-                <w:b w:val="false"/>
                 <w:bCs w:val="false"/>
                 <w:i w:val="false"/>
                 <w:i w:val="false"/>
@@ -1570,7 +1551,6 @@
               <w:rPr>
                 <w:rFonts w:ascii="Ubuntu" w:hAnsi="Ubuntu"/>
                 <w:b w:val="false"/>
-                <w:b w:val="false"/>
                 <w:bCs w:val="false"/>
                 <w:i w:val="false"/>
                 <w:i w:val="false"/>
@@ -1621,7 +1601,6 @@
               <w:jc w:val="center"/>
               <w:rPr>
                 <w:rFonts w:ascii="Ubuntu" w:hAnsi="Ubuntu"/>
-                <w:b w:val="false"/>
                 <w:b w:val="false"/>
                 <w:bCs w:val="false"/>
                 <w:i w:val="false"/>
@@ -1675,7 +1654,6 @@
               <w:rPr>
                 <w:rFonts w:ascii="Ubuntu" w:hAnsi="Ubuntu"/>
                 <w:b w:val="false"/>
-                <w:b w:val="false"/>
                 <w:bCs w:val="false"/>
                 <w:i w:val="false"/>
                 <w:i w:val="false"/>
@@ -1730,7 +1708,6 @@
               <w:rPr>
                 <w:rFonts w:ascii="Ubuntu" w:hAnsi="Ubuntu"/>
                 <w:b w:val="false"/>
-                <w:b w:val="false"/>
                 <w:bCs w:val="false"/>
                 <w:i w:val="false"/>
                 <w:i w:val="false"/>
@@ -1782,7 +1759,6 @@
               <w:rPr>
                 <w:rFonts w:ascii="Ubuntu" w:hAnsi="Ubuntu"/>
                 <w:b w:val="false"/>
-                <w:b w:val="false"/>
                 <w:bCs w:val="false"/>
                 <w:i w:val="false"/>
                 <w:i w:val="false"/>
@@ -1834,7 +1810,6 @@
               <w:rPr>
                 <w:rFonts w:ascii="Ubuntu" w:hAnsi="Ubuntu"/>
                 <w:b w:val="false"/>
-                <w:b w:val="false"/>
                 <w:bCs w:val="false"/>
                 <w:i w:val="false"/>
                 <w:i w:val="false"/>
@@ -1886,7 +1861,6 @@
               <w:rPr>
                 <w:rFonts w:ascii="Ubuntu" w:hAnsi="Ubuntu"/>
                 <w:b w:val="false"/>
-                <w:b w:val="false"/>
                 <w:bCs w:val="false"/>
                 <w:i w:val="false"/>
                 <w:i w:val="false"/>
@@ -1938,7 +1912,6 @@
               <w:rPr>
                 <w:rFonts w:ascii="Ubuntu" w:hAnsi="Ubuntu"/>
                 <w:b w:val="false"/>
-                <w:b w:val="false"/>
                 <w:bCs w:val="false"/>
                 <w:i w:val="false"/>
                 <w:i w:val="false"/>
@@ -1990,7 +1963,6 @@
               <w:rPr>
                 <w:rFonts w:ascii="Ubuntu" w:hAnsi="Ubuntu"/>
                 <w:b w:val="false"/>
-                <w:b w:val="false"/>
                 <w:bCs w:val="false"/>
                 <w:i w:val="false"/>
                 <w:i w:val="false"/>
@@ -2042,7 +2014,6 @@
               <w:rPr>
                 <w:rFonts w:ascii="Ubuntu" w:hAnsi="Ubuntu"/>
                 <w:b w:val="false"/>
-                <w:b w:val="false"/>
                 <w:bCs w:val="false"/>
                 <w:i w:val="false"/>
                 <w:i w:val="false"/>
@@ -2094,7 +2065,6 @@
               <w:rPr>
                 <w:rFonts w:ascii="Ubuntu" w:hAnsi="Ubuntu"/>
                 <w:b w:val="false"/>
-                <w:b w:val="false"/>
                 <w:bCs w:val="false"/>
                 <w:i w:val="false"/>
                 <w:i w:val="false"/>
@@ -2145,7 +2115,6 @@
               <w:jc w:val="center"/>
               <w:rPr>
                 <w:rFonts w:ascii="Ubuntu" w:hAnsi="Ubuntu"/>
-                <w:b w:val="false"/>
                 <w:b w:val="false"/>
                 <w:bCs w:val="false"/>
                 <w:i w:val="false"/>
@@ -2199,7 +2168,6 @@
               <w:rPr>
                 <w:rFonts w:ascii="Ubuntu" w:hAnsi="Ubuntu"/>
                 <w:b w:val="false"/>
-                <w:b w:val="false"/>
                 <w:bCs w:val="false"/>
                 <w:i w:val="false"/>
                 <w:i w:val="false"/>
@@ -2254,7 +2222,6 @@
               <w:rPr>
                 <w:rFonts w:ascii="Ubuntu" w:hAnsi="Ubuntu"/>
                 <w:b w:val="false"/>
-                <w:b w:val="false"/>
                 <w:bCs w:val="false"/>
                 <w:i w:val="false"/>
                 <w:i w:val="false"/>
@@ -2306,7 +2273,6 @@
               <w:rPr>
                 <w:rFonts w:ascii="Ubuntu" w:hAnsi="Ubuntu"/>
                 <w:b w:val="false"/>
-                <w:b w:val="false"/>
                 <w:bCs w:val="false"/>
                 <w:i w:val="false"/>
                 <w:i w:val="false"/>
@@ -2358,7 +2324,6 @@
               <w:rPr>
                 <w:rFonts w:ascii="Ubuntu" w:hAnsi="Ubuntu"/>
                 <w:b w:val="false"/>
-                <w:b w:val="false"/>
                 <w:bCs w:val="false"/>
                 <w:i w:val="false"/>
                 <w:i w:val="false"/>
@@ -2410,7 +2375,6 @@
               <w:rPr>
                 <w:rFonts w:ascii="Ubuntu" w:hAnsi="Ubuntu"/>
                 <w:b w:val="false"/>
-                <w:b w:val="false"/>
                 <w:bCs w:val="false"/>
                 <w:i w:val="false"/>
                 <w:i w:val="false"/>
@@ -2462,7 +2426,6 @@
               <w:rPr>
                 <w:rFonts w:ascii="Ubuntu" w:hAnsi="Ubuntu"/>
                 <w:b w:val="false"/>
-                <w:b w:val="false"/>
                 <w:bCs w:val="false"/>
                 <w:i w:val="false"/>
                 <w:i w:val="false"/>
@@ -2514,7 +2477,6 @@
               <w:rPr>
                 <w:rFonts w:ascii="Ubuntu" w:hAnsi="Ubuntu"/>
                 <w:b w:val="false"/>
-                <w:b w:val="false"/>
                 <w:bCs w:val="false"/>
                 <w:i w:val="false"/>
                 <w:i w:val="false"/>
@@ -2566,7 +2528,6 @@
               <w:rPr>
                 <w:rFonts w:ascii="Ubuntu" w:hAnsi="Ubuntu"/>
                 <w:b w:val="false"/>
-                <w:b w:val="false"/>
                 <w:bCs w:val="false"/>
                 <w:i w:val="false"/>
                 <w:i w:val="false"/>
@@ -2618,7 +2579,6 @@
               <w:rPr>
                 <w:rFonts w:ascii="Ubuntu" w:hAnsi="Ubuntu"/>
                 <w:b w:val="false"/>
-                <w:b w:val="false"/>
                 <w:bCs w:val="false"/>
                 <w:i w:val="false"/>
                 <w:i w:val="false"/>
@@ -2669,7 +2629,6 @@
               <w:jc w:val="center"/>
               <w:rPr>
                 <w:rFonts w:ascii="Ubuntu" w:hAnsi="Ubuntu"/>
-                <w:b w:val="false"/>
                 <w:b w:val="false"/>
                 <w:bCs w:val="false"/>
                 <w:i w:val="false"/>
@@ -2723,7 +2682,6 @@
               <w:rPr>
                 <w:rFonts w:ascii="Ubuntu" w:hAnsi="Ubuntu"/>
                 <w:b w:val="false"/>
-                <w:b w:val="false"/>
                 <w:bCs w:val="false"/>
                 <w:i w:val="false"/>
                 <w:i w:val="false"/>
@@ -2778,7 +2736,6 @@
               <w:rPr>
                 <w:rFonts w:ascii="Ubuntu" w:hAnsi="Ubuntu"/>
                 <w:b w:val="false"/>
-                <w:b w:val="false"/>
                 <w:bCs w:val="false"/>
                 <w:i w:val="false"/>
                 <w:i w:val="false"/>
@@ -2830,7 +2787,6 @@
               <w:rPr>
                 <w:rFonts w:ascii="Ubuntu" w:hAnsi="Ubuntu"/>
                 <w:b w:val="false"/>
-                <w:b w:val="false"/>
                 <w:bCs w:val="false"/>
                 <w:i w:val="false"/>
                 <w:i w:val="false"/>
@@ -2882,7 +2838,6 @@
               <w:rPr>
                 <w:rFonts w:ascii="Ubuntu" w:hAnsi="Ubuntu"/>
                 <w:b w:val="false"/>
-                <w:b w:val="false"/>
                 <w:bCs w:val="false"/>
                 <w:i w:val="false"/>
                 <w:i w:val="false"/>
@@ -2934,7 +2889,6 @@
               <w:rPr>
                 <w:rFonts w:ascii="Ubuntu" w:hAnsi="Ubuntu"/>
                 <w:b w:val="false"/>
-                <w:b w:val="false"/>
                 <w:bCs w:val="false"/>
                 <w:i w:val="false"/>
                 <w:i w:val="false"/>
@@ -2986,7 +2940,6 @@
               <w:rPr>
                 <w:rFonts w:ascii="Ubuntu" w:hAnsi="Ubuntu"/>
                 <w:b w:val="false"/>
-                <w:b w:val="false"/>
                 <w:bCs w:val="false"/>
                 <w:i w:val="false"/>
                 <w:i w:val="false"/>
@@ -3038,7 +2991,6 @@
               <w:rPr>
                 <w:rFonts w:ascii="Ubuntu" w:hAnsi="Ubuntu"/>
                 <w:b w:val="false"/>
-                <w:b w:val="false"/>
                 <w:bCs w:val="false"/>
                 <w:i w:val="false"/>
                 <w:i w:val="false"/>
@@ -3090,7 +3042,6 @@
               <w:rPr>
                 <w:rFonts w:ascii="Ubuntu" w:hAnsi="Ubuntu"/>
                 <w:b w:val="false"/>
-                <w:b w:val="false"/>
                 <w:bCs w:val="false"/>
                 <w:i w:val="false"/>
                 <w:i w:val="false"/>
@@ -3142,7 +3093,6 @@
               <w:rPr>
                 <w:rFonts w:ascii="Ubuntu" w:hAnsi="Ubuntu"/>
                 <w:b w:val="false"/>
-                <w:b w:val="false"/>
                 <w:bCs w:val="false"/>
                 <w:i w:val="false"/>
                 <w:i w:val="false"/>
@@ -3193,7 +3143,6 @@
               <w:jc w:val="center"/>
               <w:rPr>
                 <w:rFonts w:ascii="Ubuntu" w:hAnsi="Ubuntu"/>
-                <w:b w:val="false"/>
                 <w:b w:val="false"/>
                 <w:bCs w:val="false"/>
                 <w:i w:val="false"/>
@@ -3247,7 +3196,6 @@
               <w:rPr>
                 <w:rFonts w:ascii="Ubuntu" w:hAnsi="Ubuntu"/>
                 <w:b w:val="false"/>
-                <w:b w:val="false"/>
                 <w:bCs w:val="false"/>
                 <w:i w:val="false"/>
                 <w:i w:val="false"/>
@@ -3302,7 +3250,6 @@
               <w:rPr>
                 <w:rFonts w:ascii="Ubuntu" w:hAnsi="Ubuntu"/>
                 <w:b w:val="false"/>
-                <w:b w:val="false"/>
                 <w:bCs w:val="false"/>
                 <w:i w:val="false"/>
                 <w:i w:val="false"/>
@@ -3354,7 +3301,6 @@
               <w:rPr>
                 <w:rFonts w:ascii="Ubuntu" w:hAnsi="Ubuntu"/>
                 <w:b w:val="false"/>
-                <w:b w:val="false"/>
                 <w:bCs w:val="false"/>
                 <w:i w:val="false"/>
                 <w:i w:val="false"/>
@@ -3406,7 +3352,6 @@
               <w:rPr>
                 <w:rFonts w:ascii="Ubuntu" w:hAnsi="Ubuntu"/>
                 <w:b w:val="false"/>
-                <w:b w:val="false"/>
                 <w:bCs w:val="false"/>
                 <w:i w:val="false"/>
                 <w:i w:val="false"/>
@@ -3458,7 +3403,6 @@
               <w:rPr>
                 <w:rFonts w:ascii="Ubuntu" w:hAnsi="Ubuntu"/>
                 <w:b w:val="false"/>
-                <w:b w:val="false"/>
                 <w:bCs w:val="false"/>
                 <w:i w:val="false"/>
                 <w:i w:val="false"/>
@@ -3510,7 +3454,6 @@
               <w:rPr>
                 <w:rFonts w:ascii="Ubuntu" w:hAnsi="Ubuntu"/>
                 <w:b w:val="false"/>
-                <w:b w:val="false"/>
                 <w:bCs w:val="false"/>
                 <w:i w:val="false"/>
                 <w:i w:val="false"/>
@@ -3562,7 +3505,6 @@
               <w:rPr>
                 <w:rFonts w:ascii="Ubuntu" w:hAnsi="Ubuntu"/>
                 <w:b w:val="false"/>
-                <w:b w:val="false"/>
                 <w:bCs w:val="false"/>
                 <w:i w:val="false"/>
                 <w:i w:val="false"/>
@@ -3614,7 +3556,6 @@
               <w:rPr>
                 <w:rFonts w:ascii="Ubuntu" w:hAnsi="Ubuntu"/>
                 <w:b w:val="false"/>
-                <w:b w:val="false"/>
                 <w:bCs w:val="false"/>
                 <w:i w:val="false"/>
                 <w:i w:val="false"/>
@@ -3666,7 +3607,6 @@
               <w:rPr>
                 <w:rFonts w:ascii="Ubuntu" w:hAnsi="Ubuntu"/>
                 <w:b w:val="false"/>
-                <w:b w:val="false"/>
                 <w:bCs w:val="false"/>
                 <w:i w:val="false"/>
                 <w:i w:val="false"/>
@@ -3717,7 +3657,6 @@
               <w:jc w:val="center"/>
               <w:rPr>
                 <w:rFonts w:ascii="Ubuntu" w:hAnsi="Ubuntu"/>
-                <w:b w:val="false"/>
                 <w:b w:val="false"/>
                 <w:bCs w:val="false"/>
                 <w:i w:val="false"/>
@@ -3770,7 +3709,6 @@
               <w:jc w:val="center"/>
               <w:rPr>
                 <w:rFonts w:ascii="Ubuntu" w:hAnsi="Ubuntu"/>
-                <w:b w:val="false"/>
                 <w:b w:val="false"/>
                 <w:bCs w:val="false"/>
                 <w:i w:val="false"/>
@@ -3875,7 +3813,6 @@
               <w:widowControl w:val="false"/>
               <w:rPr>
                 <w:b/>
-                <w:b/>
                 <w:bCs/>
                 <w:i w:val="false"/>
                 <w:i w:val="false"/>
@@ -3911,7 +3848,6 @@
               <w:widowControl w:val="false"/>
               <w:rPr>
                 <w:b/>
-                <w:b/>
                 <w:bCs/>
                 <w:i w:val="false"/>
                 <w:i w:val="false"/>
@@ -3947,7 +3883,6 @@
               <w:widowControl w:val="false"/>
               <w:rPr>
                 <w:b/>
-                <w:b/>
                 <w:bCs/>
                 <w:i w:val="false"/>
                 <w:i w:val="false"/>
@@ -3983,7 +3918,6 @@
               <w:widowControl w:val="false"/>
               <w:rPr>
                 <w:b/>
-                <w:b/>
                 <w:bCs/>
                 <w:i w:val="false"/>
                 <w:i w:val="false"/>
@@ -4019,7 +3953,6 @@
               <w:widowControl w:val="false"/>
               <w:rPr>
                 <w:b/>
-                <w:b/>
                 <w:bCs/>
                 <w:i w:val="false"/>
                 <w:i w:val="false"/>
@@ -4055,7 +3988,6 @@
               <w:widowControl w:val="false"/>
               <w:rPr>
                 <w:b/>
-                <w:b/>
                 <w:bCs/>
                 <w:i w:val="false"/>
                 <w:i w:val="false"/>
@@ -4091,7 +4023,6 @@
               <w:widowControl w:val="false"/>
               <w:rPr>
                 <w:b/>
-                <w:b/>
                 <w:bCs/>
                 <w:i w:val="false"/>
                 <w:i w:val="false"/>
@@ -4126,7 +4057,6 @@
               <w:pStyle w:val="Contedodatabela"/>
               <w:widowControl w:val="false"/>
               <w:rPr>
-                <w:b/>
                 <w:b/>
                 <w:bCs/>
                 <w:i w:val="false"/>
@@ -4164,7 +4094,6 @@
               <w:widowControl w:val="false"/>
               <w:rPr>
                 <w:b/>
-                <w:b/>
                 <w:bCs/>
                 <w:i w:val="false"/>
                 <w:i w:val="false"/>
@@ -4202,7 +4131,6 @@
               <w:widowControl w:val="false"/>
               <w:rPr>
                 <w:b w:val="false"/>
-                <w:b w:val="false"/>
                 <w:bCs w:val="false"/>
                 <w:i w:val="false"/>
                 <w:i w:val="false"/>
@@ -4237,7 +4165,6 @@
               <w:widowControl w:val="false"/>
               <w:rPr>
                 <w:b w:val="false"/>
-                <w:b w:val="false"/>
                 <w:bCs w:val="false"/>
                 <w:i w:val="false"/>
                 <w:i w:val="false"/>
@@ -4272,7 +4199,6 @@
               <w:widowControl w:val="false"/>
               <w:rPr>
                 <w:b w:val="false"/>
-                <w:b w:val="false"/>
                 <w:bCs w:val="false"/>
                 <w:i w:val="false"/>
                 <w:i w:val="false"/>
@@ -4307,7 +4233,6 @@
               <w:widowControl w:val="false"/>
               <w:rPr>
                 <w:b w:val="false"/>
-                <w:b w:val="false"/>
                 <w:bCs w:val="false"/>
                 <w:i w:val="false"/>
                 <w:i w:val="false"/>
@@ -4342,7 +4267,6 @@
               <w:widowControl w:val="false"/>
               <w:rPr>
                 <w:b w:val="false"/>
-                <w:b w:val="false"/>
                 <w:bCs w:val="false"/>
                 <w:i w:val="false"/>
                 <w:i w:val="false"/>
@@ -4377,7 +4301,6 @@
               <w:widowControl w:val="false"/>
               <w:rPr>
                 <w:b w:val="false"/>
-                <w:b w:val="false"/>
                 <w:bCs w:val="false"/>
                 <w:i w:val="false"/>
                 <w:i w:val="false"/>
@@ -4412,7 +4335,6 @@
               <w:widowControl w:val="false"/>
               <w:rPr>
                 <w:b w:val="false"/>
-                <w:b w:val="false"/>
                 <w:bCs w:val="false"/>
                 <w:i w:val="false"/>
                 <w:i w:val="false"/>
@@ -4446,7 +4368,6 @@
               <w:pStyle w:val="Contedodatabela"/>
               <w:widowControl w:val="false"/>
               <w:rPr>
-                <w:b w:val="false"/>
                 <w:b w:val="false"/>
                 <w:bCs w:val="false"/>
                 <w:i w:val="false"/>
@@ -4483,7 +4404,6 @@
               <w:widowControl w:val="false"/>
               <w:rPr>
                 <w:b w:val="false"/>
-                <w:b w:val="false"/>
                 <w:bCs w:val="false"/>
                 <w:i w:val="false"/>
                 <w:i w:val="false"/>
@@ -4521,7 +4441,6 @@
               <w:widowControl w:val="false"/>
               <w:rPr>
                 <w:b w:val="false"/>
-                <w:b w:val="false"/>
                 <w:bCs w:val="false"/>
                 <w:i w:val="false"/>
                 <w:i w:val="false"/>
@@ -4556,7 +4475,6 @@
               <w:widowControl w:val="false"/>
               <w:rPr>
                 <w:b w:val="false"/>
-                <w:b w:val="false"/>
                 <w:bCs w:val="false"/>
                 <w:i w:val="false"/>
                 <w:i w:val="false"/>
@@ -4591,7 +4509,6 @@
               <w:widowControl w:val="false"/>
               <w:rPr>
                 <w:b w:val="false"/>
-                <w:b w:val="false"/>
                 <w:bCs w:val="false"/>
                 <w:i w:val="false"/>
                 <w:i w:val="false"/>
@@ -4626,7 +4543,6 @@
               <w:widowControl w:val="false"/>
               <w:rPr>
                 <w:b w:val="false"/>
-                <w:b w:val="false"/>
                 <w:bCs w:val="false"/>
                 <w:i w:val="false"/>
                 <w:i w:val="false"/>
@@ -4661,7 +4577,6 @@
               <w:widowControl w:val="false"/>
               <w:rPr>
                 <w:b w:val="false"/>
-                <w:b w:val="false"/>
                 <w:bCs w:val="false"/>
                 <w:i w:val="false"/>
                 <w:i w:val="false"/>
@@ -4696,7 +4611,6 @@
               <w:widowControl w:val="false"/>
               <w:rPr>
                 <w:b w:val="false"/>
-                <w:b w:val="false"/>
                 <w:bCs w:val="false"/>
                 <w:i w:val="false"/>
                 <w:i w:val="false"/>
@@ -4731,7 +4645,6 @@
               <w:widowControl w:val="false"/>
               <w:rPr>
                 <w:b w:val="false"/>
-                <w:b w:val="false"/>
                 <w:bCs w:val="false"/>
                 <w:i w:val="false"/>
                 <w:i w:val="false"/>
@@ -4765,7 +4678,6 @@
               <w:pStyle w:val="Contedodatabela"/>
               <w:widowControl w:val="false"/>
               <w:rPr>
-                <w:b w:val="false"/>
                 <w:b w:val="false"/>
                 <w:bCs w:val="false"/>
                 <w:i w:val="false"/>
@@ -4802,7 +4714,6 @@
               <w:widowControl w:val="false"/>
               <w:rPr>
                 <w:b w:val="false"/>
-                <w:b w:val="false"/>
                 <w:bCs w:val="false"/>
                 <w:i w:val="false"/>
                 <w:i w:val="false"/>
@@ -4840,7 +4751,6 @@
               <w:widowControl w:val="false"/>
               <w:rPr>
                 <w:b w:val="false"/>
-                <w:b w:val="false"/>
                 <w:bCs w:val="false"/>
                 <w:i w:val="false"/>
                 <w:i w:val="false"/>
@@ -4875,7 +4785,6 @@
               <w:widowControl w:val="false"/>
               <w:rPr>
                 <w:b w:val="false"/>
-                <w:b w:val="false"/>
                 <w:bCs w:val="false"/>
                 <w:i w:val="false"/>
                 <w:i w:val="false"/>
@@ -4910,7 +4819,6 @@
               <w:widowControl w:val="false"/>
               <w:rPr>
                 <w:b w:val="false"/>
-                <w:b w:val="false"/>
                 <w:bCs w:val="false"/>
                 <w:i w:val="false"/>
                 <w:i w:val="false"/>
@@ -4945,7 +4853,6 @@
               <w:widowControl w:val="false"/>
               <w:rPr>
                 <w:b w:val="false"/>
-                <w:b w:val="false"/>
                 <w:bCs w:val="false"/>
                 <w:i w:val="false"/>
                 <w:i w:val="false"/>
@@ -4980,7 +4887,6 @@
               <w:widowControl w:val="false"/>
               <w:rPr>
                 <w:b w:val="false"/>
-                <w:b w:val="false"/>
                 <w:bCs w:val="false"/>
                 <w:i w:val="false"/>
                 <w:i w:val="false"/>
@@ -5015,7 +4921,6 @@
               <w:widowControl w:val="false"/>
               <w:rPr>
                 <w:b w:val="false"/>
-                <w:b w:val="false"/>
                 <w:bCs w:val="false"/>
                 <w:i w:val="false"/>
                 <w:i w:val="false"/>
@@ -5050,7 +4955,6 @@
               <w:widowControl w:val="false"/>
               <w:rPr>
                 <w:b w:val="false"/>
-                <w:b w:val="false"/>
                 <w:bCs w:val="false"/>
                 <w:i w:val="false"/>
                 <w:i w:val="false"/>
@@ -5084,7 +4988,6 @@
               <w:pStyle w:val="Contedodatabela"/>
               <w:widowControl w:val="false"/>
               <w:rPr>
-                <w:b w:val="false"/>
                 <w:b w:val="false"/>
                 <w:bCs w:val="false"/>
                 <w:i w:val="false"/>
@@ -5121,7 +5024,6 @@
               <w:widowControl w:val="false"/>
               <w:rPr>
                 <w:b w:val="false"/>
-                <w:b w:val="false"/>
                 <w:bCs w:val="false"/>
                 <w:i w:val="false"/>
                 <w:i w:val="false"/>
@@ -5159,7 +5061,6 @@
               <w:widowControl w:val="false"/>
               <w:rPr>
                 <w:b w:val="false"/>
-                <w:b w:val="false"/>
                 <w:bCs w:val="false"/>
                 <w:i w:val="false"/>
                 <w:i w:val="false"/>
@@ -5194,7 +5095,6 @@
               <w:widowControl w:val="false"/>
               <w:rPr>
                 <w:b w:val="false"/>
-                <w:b w:val="false"/>
                 <w:bCs w:val="false"/>
                 <w:i w:val="false"/>
                 <w:i w:val="false"/>
@@ -5229,7 +5129,6 @@
               <w:widowControl w:val="false"/>
               <w:rPr>
                 <w:b w:val="false"/>
-                <w:b w:val="false"/>
                 <w:bCs w:val="false"/>
                 <w:i w:val="false"/>
                 <w:i w:val="false"/>
@@ -5264,7 +5163,6 @@
               <w:widowControl w:val="false"/>
               <w:rPr>
                 <w:b w:val="false"/>
-                <w:b w:val="false"/>
                 <w:bCs w:val="false"/>
                 <w:i w:val="false"/>
                 <w:i w:val="false"/>
@@ -5299,7 +5197,6 @@
               <w:widowControl w:val="false"/>
               <w:rPr>
                 <w:b w:val="false"/>
-                <w:b w:val="false"/>
                 <w:bCs w:val="false"/>
                 <w:i w:val="false"/>
                 <w:i w:val="false"/>
@@ -5334,7 +5231,6 @@
               <w:widowControl w:val="false"/>
               <w:rPr>
                 <w:b w:val="false"/>
-                <w:b w:val="false"/>
                 <w:bCs w:val="false"/>
                 <w:i w:val="false"/>
                 <w:i w:val="false"/>
@@ -5369,7 +5265,6 @@
               <w:widowControl w:val="false"/>
               <w:rPr>
                 <w:b w:val="false"/>
-                <w:b w:val="false"/>
                 <w:bCs w:val="false"/>
                 <w:i w:val="false"/>
                 <w:i w:val="false"/>
@@ -5403,7 +5298,6 @@
               <w:pStyle w:val="Contedodatabela"/>
               <w:widowControl w:val="false"/>
               <w:rPr>
-                <w:b w:val="false"/>
                 <w:b w:val="false"/>
                 <w:bCs w:val="false"/>
                 <w:i w:val="false"/>
@@ -5440,7 +5334,6 @@
               <w:widowControl w:val="false"/>
               <w:rPr>
                 <w:b w:val="false"/>
-                <w:b w:val="false"/>
                 <w:bCs w:val="false"/>
                 <w:i w:val="false"/>
                 <w:i w:val="false"/>
@@ -5478,7 +5371,6 @@
               <w:widowControl w:val="false"/>
               <w:rPr>
                 <w:b w:val="false"/>
-                <w:b w:val="false"/>
                 <w:bCs w:val="false"/>
                 <w:i w:val="false"/>
                 <w:i w:val="false"/>
@@ -5513,7 +5405,6 @@
               <w:widowControl w:val="false"/>
               <w:rPr>
                 <w:b w:val="false"/>
-                <w:b w:val="false"/>
                 <w:bCs w:val="false"/>
                 <w:i w:val="false"/>
                 <w:i w:val="false"/>
@@ -5548,7 +5439,6 @@
               <w:widowControl w:val="false"/>
               <w:rPr>
                 <w:b w:val="false"/>
-                <w:b w:val="false"/>
                 <w:bCs w:val="false"/>
                 <w:i w:val="false"/>
                 <w:i w:val="false"/>
@@ -5583,7 +5473,6 @@
               <w:widowControl w:val="false"/>
               <w:rPr>
                 <w:b w:val="false"/>
-                <w:b w:val="false"/>
                 <w:bCs w:val="false"/>
                 <w:i w:val="false"/>
                 <w:i w:val="false"/>
@@ -5618,7 +5507,6 @@
               <w:widowControl w:val="false"/>
               <w:rPr>
                 <w:b w:val="false"/>
-                <w:b w:val="false"/>
                 <w:bCs w:val="false"/>
                 <w:i w:val="false"/>
                 <w:i w:val="false"/>
@@ -5653,7 +5541,6 @@
               <w:widowControl w:val="false"/>
               <w:rPr>
                 <w:b w:val="false"/>
-                <w:b w:val="false"/>
                 <w:bCs w:val="false"/>
                 <w:i w:val="false"/>
                 <w:i w:val="false"/>
@@ -5688,7 +5575,6 @@
               <w:widowControl w:val="false"/>
               <w:rPr>
                 <w:b w:val="false"/>
-                <w:b w:val="false"/>
                 <w:bCs w:val="false"/>
                 <w:i w:val="false"/>
                 <w:i w:val="false"/>
@@ -5722,7 +5608,6 @@
               <w:pStyle w:val="Contedodatabela"/>
               <w:widowControl w:val="false"/>
               <w:rPr>
-                <w:b w:val="false"/>
                 <w:b w:val="false"/>
                 <w:bCs w:val="false"/>
                 <w:i w:val="false"/>
@@ -5759,7 +5644,6 @@
               <w:widowControl w:val="false"/>
               <w:rPr>
                 <w:b w:val="false"/>
-                <w:b w:val="false"/>
                 <w:bCs w:val="false"/>
                 <w:i w:val="false"/>
                 <w:i w:val="false"/>
@@ -5797,7 +5681,6 @@
               <w:widowControl w:val="false"/>
               <w:rPr>
                 <w:b w:val="false"/>
-                <w:b w:val="false"/>
                 <w:bCs w:val="false"/>
                 <w:i w:val="false"/>
                 <w:i w:val="false"/>
@@ -5832,7 +5715,6 @@
               <w:widowControl w:val="false"/>
               <w:rPr>
                 <w:b w:val="false"/>
-                <w:b w:val="false"/>
                 <w:bCs w:val="false"/>
                 <w:i w:val="false"/>
                 <w:i w:val="false"/>
@@ -5867,7 +5749,6 @@
               <w:widowControl w:val="false"/>
               <w:rPr>
                 <w:b w:val="false"/>
-                <w:b w:val="false"/>
                 <w:bCs w:val="false"/>
                 <w:i w:val="false"/>
                 <w:i w:val="false"/>
@@ -5902,7 +5783,6 @@
               <w:widowControl w:val="false"/>
               <w:rPr>
                 <w:b w:val="false"/>
-                <w:b w:val="false"/>
                 <w:bCs w:val="false"/>
                 <w:i w:val="false"/>
                 <w:i w:val="false"/>
@@ -5937,7 +5817,6 @@
               <w:widowControl w:val="false"/>
               <w:rPr>
                 <w:b w:val="false"/>
-                <w:b w:val="false"/>
                 <w:bCs w:val="false"/>
                 <w:i w:val="false"/>
                 <w:i w:val="false"/>
@@ -5972,7 +5851,6 @@
               <w:widowControl w:val="false"/>
               <w:rPr>
                 <w:b w:val="false"/>
-                <w:b w:val="false"/>
                 <w:bCs w:val="false"/>
                 <w:i w:val="false"/>
                 <w:i w:val="false"/>
@@ -6007,7 +5885,6 @@
               <w:widowControl w:val="false"/>
               <w:rPr>
                 <w:b w:val="false"/>
-                <w:b w:val="false"/>
                 <w:bCs w:val="false"/>
                 <w:i w:val="false"/>
                 <w:i w:val="false"/>
@@ -6041,7 +5918,6 @@
               <w:pStyle w:val="Contedodatabela"/>
               <w:widowControl w:val="false"/>
               <w:rPr>
-                <w:b w:val="false"/>
                 <w:b w:val="false"/>
                 <w:bCs w:val="false"/>
                 <w:i w:val="false"/>
@@ -6077,7 +5953,6 @@
               <w:pStyle w:val="Contedodatabela"/>
               <w:widowControl w:val="false"/>
               <w:rPr>
-                <w:b w:val="false"/>
                 <w:b w:val="false"/>
                 <w:bCs w:val="false"/>
                 <w:i w:val="false"/>
@@ -6369,9 +6244,9 @@
       <w:gridCol w:w="198"/>
       <w:gridCol w:w="1633"/>
       <w:gridCol w:w="194"/>
-      <w:gridCol w:w="973"/>
-      <w:gridCol w:w="200"/>
-      <w:gridCol w:w="640"/>
+      <w:gridCol w:w="974"/>
+      <w:gridCol w:w="201"/>
+      <w:gridCol w:w="638"/>
       <w:gridCol w:w="183"/>
       <w:gridCol w:w="1059"/>
     </w:tblGrid>
@@ -6392,7 +6267,6 @@
             <w:jc w:val="center"/>
             <w:rPr>
               <w:rFonts w:ascii="Ubuntu" w:hAnsi="Ubuntu" w:eastAsia="Cambria" w:cs="" w:cstheme="minorBidi" w:eastAsiaTheme="minorHAnsi"/>
-              <w:b/>
               <w:b/>
               <w:bCs/>
               <w:color w:val="auto"/>
@@ -6500,7 +6374,6 @@
             <w:jc w:val="center"/>
             <w:rPr>
               <w:b/>
-              <w:b/>
               <w:bCs/>
               <w:lang w:val="en-US" w:eastAsia="en-US" w:bidi="ar-SA"/>
             </w:rPr>
@@ -6542,7 +6415,6 @@
             <w:rPr>
               <w:rFonts w:ascii="Arial" w:hAnsi="Arial" w:eastAsia="Cambria" w:cs="" w:cstheme="minorBidi" w:eastAsiaTheme="minorHAnsi"/>
               <w:b/>
-              <w:b/>
               <w:bCs/>
               <w:color w:val="auto"/>
               <w:kern w:val="0"/>
@@ -6567,7 +6439,7 @@
       </w:tc>
       <w:tc>
         <w:tcPr>
-          <w:tcW w:w="973" w:type="dxa"/>
+          <w:tcW w:w="974" w:type="dxa"/>
           <w:tcBorders/>
           <w:vAlign w:val="center"/>
         </w:tcPr>
@@ -6578,7 +6450,6 @@
             <w:jc w:val="center"/>
             <w:rPr>
               <w:rFonts w:eastAsia="Cambria" w:cs=""/>
-              <w:b/>
               <w:b/>
               <w:bCs/>
               <w:color w:val="auto"/>
@@ -6609,7 +6480,6 @@
             <w:jc w:val="center"/>
             <w:rPr>
               <w:rFonts w:ascii="Arial" w:hAnsi="Arial" w:eastAsia="Cambria" w:cs="" w:cstheme="minorBidi" w:eastAsiaTheme="minorHAnsi"/>
-              <w:b w:val="false"/>
               <w:b w:val="false"/>
               <w:bCs w:val="false"/>
               <w:color w:val="auto"/>
@@ -6645,13 +6515,13 @@
             <w:rPr>
               <w:lang w:val="en-US" w:eastAsia="en-US" w:bidi="ar-SA"/>
             </w:rPr>
-            <w:t>1</w:t>
+            <w:t>2</w:t>
           </w:r>
         </w:p>
       </w:tc>
       <w:tc>
         <w:tcPr>
-          <w:tcW w:w="200" w:type="dxa"/>
+          <w:tcW w:w="201" w:type="dxa"/>
           <w:tcBorders/>
           <w:vAlign w:val="center"/>
         </w:tcPr>
@@ -6673,7 +6543,7 @@
       </w:tc>
       <w:tc>
         <w:tcPr>
-          <w:tcW w:w="640" w:type="dxa"/>
+          <w:tcW w:w="638" w:type="dxa"/>
           <w:tcBorders/>
           <w:vAlign w:val="center"/>
         </w:tcPr>
@@ -6684,7 +6554,6 @@
             <w:jc w:val="center"/>
             <w:rPr>
               <w:rFonts w:eastAsia="Cambria" w:cs=""/>
-              <w:b/>
               <w:b/>
               <w:bCs/>
               <w:color w:val="auto"/>
@@ -6746,7 +6615,7 @@
           </w:r>
           <w:r>
             <w:rPr/>
-            <w:t>2022</w:t>
+            <w:t>2023</w:t>
           </w:r>
           <w:r>
             <w:rPr/>
@@ -6766,7 +6635,6 @@
             <w:widowControl w:val="false"/>
             <w:jc w:val="center"/>
             <w:rPr>
-              <w:b/>
               <w:b/>
               <w:bCs/>
               <w:lang w:val="en-US" w:eastAsia="en-US" w:bidi="ar-SA"/>
@@ -6794,7 +6662,6 @@
             <w:jc w:val="center"/>
             <w:rPr>
               <w:rFonts w:eastAsia="Cambria" w:cs=""/>
-              <w:b/>
               <w:b/>
               <w:bCs/>
               <w:color w:val="auto"/>
@@ -7019,7 +6886,6 @@
             <w:widowControl w:val="false"/>
             <w:rPr>
               <w:b/>
-              <w:b/>
               <w:bCs/>
               <w:lang w:val="en-US" w:eastAsia="en-US" w:bidi="ar-SA"/>
             </w:rPr>
@@ -7094,7 +6960,7 @@
             <v:h position="@0,21600"/>
           </v:handles>
         </v:shapetype>
-        <v:shape id="PowerPlusWaterMarkObject" o:spid="shape_0" fillcolor="silver" stroked="f" o:allowincell="f" style="position:absolute;margin-left:7.7pt;margin-top:236.4pt;width:466.5pt;height:164.3pt;mso-wrap-style:none;v-text-anchor:middle;rotation:315;mso-position-horizontal:center;mso-position-horizontal-relative:margin;mso-position-vertical:center;mso-position-vertical-relative:margin" type="_x0000_t136">
+        <v:shape id="PowerPlusWaterMarkObject" o:spid="shape_0" fillcolor="silver" stroked="f" o:allowincell="f" style="position:absolute;margin-left:7.75pt;margin-top:236.45pt;width:466.4pt;height:164.2pt;mso-wrap-style:none;v-text-anchor:middle;rotation:315;mso-position-horizontal:center;mso-position-horizontal-relative:margin;mso-position-vertical:center;mso-position-vertical-relative:margin" type="_x0000_t136">
           <v:path textpathok="t"/>
           <v:textpath on="t" fitshape="t" string="DRAFT" trim="t" style="font-family:&quot;Ubuntu&quot;;font-size:1pt"/>
           <v:fill o:detectmouseclick="t" type="solid" color2="#3f3f3f" opacity="0.5"/>

</xml_diff>